<commit_message>
fix(subjects): fix subjects and pit
</commit_message>
<xml_diff>
--- a/sand-bags/src/Assets/subjects/5/משתנים.docx
+++ b/sand-bags/src/Assets/subjects/5/משתנים.docx
@@ -8146,8 +8146,8 @@
 </file>
 
 <file path=customXml/item2.xml><?xml version="1.0" encoding="utf-8"?>
-<ct:contentTypeSchema xmlns:ct="http://schemas.microsoft.com/office/2006/metadata/contentType" xmlns:ma="http://schemas.microsoft.com/office/2006/metadata/properties/metaAttributes" ct:_="" ma:_="" ma:contentTypeName="Document" ma:contentTypeID="0x0101008030AD92F53AAB42B58779422DE28390" ma:contentTypeVersion="20" ma:contentTypeDescription="Create a new document." ma:contentTypeScope="" ma:versionID="2579b7a3889458455b4cd1a1c92dfb44">
-  <xsd:schema xmlns:xsd="http://www.w3.org/2001/XMLSchema" xmlns:xs="http://www.w3.org/2001/XMLSchema" xmlns:p="http://schemas.microsoft.com/office/2006/metadata/properties" xmlns:ns2="9a1d8fbb-d4d4-45e2-89af-b65e40285d04" xmlns:ns3="b2b6c244-0879-4373-a2cd-33a0b202d21e" targetNamespace="http://schemas.microsoft.com/office/2006/metadata/properties" ma:root="true" ma:fieldsID="15358abedcd57ad186ab6003bb101ba3" ns2:_="" ns3:_="">
+<ct:contentTypeSchema xmlns:ct="http://schemas.microsoft.com/office/2006/metadata/contentType" xmlns:ma="http://schemas.microsoft.com/office/2006/metadata/properties/metaAttributes" ct:_="" ma:_="" ma:contentTypeName="Document" ma:contentTypeID="0x0101008030AD92F53AAB42B58779422DE28390" ma:contentTypeVersion="20" ma:contentTypeDescription="Create a new document." ma:contentTypeScope="" ma:versionID="8af5a2763fb382f79218e7693c55092b">
+  <xsd:schema xmlns:xsd="http://www.w3.org/2001/XMLSchema" xmlns:xs="http://www.w3.org/2001/XMLSchema" xmlns:p="http://schemas.microsoft.com/office/2006/metadata/properties" xmlns:ns2="9a1d8fbb-d4d4-45e2-89af-b65e40285d04" xmlns:ns3="b2b6c244-0879-4373-a2cd-33a0b202d21e" targetNamespace="http://schemas.microsoft.com/office/2006/metadata/properties" ma:root="true" ma:fieldsID="2450e7f804127ca94933e9c210bfe2b6" ns2:_="" ns3:_="">
     <xsd:import namespace="9a1d8fbb-d4d4-45e2-89af-b65e40285d04"/>
     <xsd:import namespace="b2b6c244-0879-4373-a2cd-33a0b202d21e"/>
     <xsd:element name="properties">
@@ -8167,7 +8167,7 @@
                 <xsd:element ref="ns2:MediaServiceEventHashCode" minOccurs="0"/>
                 <xsd:element ref="ns2:MediaServiceAutoKeyPoints" minOccurs="0"/>
                 <xsd:element ref="ns2:MediaServiceKeyPoints" minOccurs="0"/>
-                <xsd:element ref="ns2:_x05ea__x05d9__x05e7__x05d9__x05d9__x05d4__x05e1__x05d5__x05e4__x05d9__x05ea__x003f_"/>
+                <xsd:element ref="ns2:_x05ea__x05d9__x05e7__x05d9__x05d9__x05d4__x05e1__x05d5__x05e4__x05d9__x05ea__x003f_" minOccurs="0"/>
                 <xsd:element ref="ns2:MediaLengthInSeconds" minOccurs="0"/>
                 <xsd:element ref="ns3:TaxCatchAll" minOccurs="0"/>
                 <xsd:element ref="ns2:lcf76f155ced4ddcb4097134ff3c332f" minOccurs="0"/>
@@ -8230,7 +8230,7 @@
         </xsd:restriction>
       </xsd:simpleType>
     </xsd:element>
-    <xsd:element name="_x05ea__x05d9__x05e7__x05d9__x05d9__x05d4__x05e1__x05d5__x05e4__x05d9__x05ea__x003f_" ma:index="19" ma:displayName="תיקייה סופית?" ma:default="0" ma:format="Dropdown" ma:internalName="_x05ea__x05d9__x05e7__x05d9__x05d9__x05d4__x05e1__x05d5__x05e4__x05d9__x05ea__x003f_">
+    <xsd:element name="_x05ea__x05d9__x05e7__x05d9__x05d9__x05d4__x05e1__x05d5__x05e4__x05d9__x05ea__x003f_" ma:index="19" nillable="true" ma:displayName="תיקייה סופית?" ma:default="0" ma:format="Dropdown" ma:internalName="_x05ea__x05d9__x05e7__x05d9__x05d9__x05d4__x05e1__x05d5__x05e4__x05d9__x05ea__x003f_">
       <xsd:simpleType>
         <xsd:restriction base="dms:Boolean"/>
       </xsd:simpleType>
@@ -8415,7 +8415,7 @@
 </file>
 
 <file path=customXml/itemProps2.xml><?xml version="1.0" encoding="utf-8"?>
-<ds:datastoreItem xmlns:ds="http://schemas.openxmlformats.org/officeDocument/2006/customXml" ds:itemID="{702F4687-730E-4052-9F91-8CB31DB03C04}"/>
+<ds:datastoreItem xmlns:ds="http://schemas.openxmlformats.org/officeDocument/2006/customXml" ds:itemID="{09528F07-9576-434B-94A3-AA3EDFF59E5B}"/>
 </file>
 
 <file path=customXml/itemProps3.xml><?xml version="1.0" encoding="utf-8"?>

</xml_diff>